<commit_message>
thêm bt chung tuần 4
</commit_message>
<xml_diff>
--- a/src/Homework04/LeAnhVu_20200673/BaoCaoTuan4.docx
+++ b/src/Homework04/LeAnhVu_20200673/BaoCaoTuan4.docx
@@ -18,79 +18,8 @@
           <w:sz w:val="32"/>
           <w:szCs w:val="32"/>
         </w:rPr>
-        <w:t xml:space="preserve">1 </w:t>
-      </w:r>
-      <w:proofErr w:type="spellStart"/>
-      <w:r>
-        <w:rPr>
-          <w:b/>
-          <w:bCs/>
-          <w:sz w:val="32"/>
-          <w:szCs w:val="32"/>
-        </w:rPr>
-        <w:t>Thiết</w:t>
-      </w:r>
-      <w:proofErr w:type="spellEnd"/>
-      <w:r>
-        <w:rPr>
-          <w:b/>
-          <w:bCs/>
-          <w:sz w:val="32"/>
-          <w:szCs w:val="32"/>
-        </w:rPr>
-        <w:t xml:space="preserve"> </w:t>
-      </w:r>
-      <w:proofErr w:type="spellStart"/>
-      <w:r>
-        <w:rPr>
-          <w:b/>
-          <w:bCs/>
-          <w:sz w:val="32"/>
-          <w:szCs w:val="32"/>
-        </w:rPr>
-        <w:t>kế</w:t>
-      </w:r>
-      <w:proofErr w:type="spellEnd"/>
-      <w:r>
-        <w:rPr>
-          <w:b/>
-          <w:bCs/>
-          <w:sz w:val="32"/>
-          <w:szCs w:val="32"/>
-        </w:rPr>
-        <w:t xml:space="preserve"> </w:t>
-      </w:r>
-      <w:proofErr w:type="spellStart"/>
-      <w:r>
-        <w:rPr>
-          <w:b/>
-          <w:bCs/>
-          <w:sz w:val="32"/>
-          <w:szCs w:val="32"/>
-        </w:rPr>
-        <w:t>giao</w:t>
-      </w:r>
-      <w:proofErr w:type="spellEnd"/>
-      <w:r>
-        <w:rPr>
-          <w:b/>
-          <w:bCs/>
-          <w:sz w:val="32"/>
-          <w:szCs w:val="32"/>
-        </w:rPr>
-        <w:t xml:space="preserve"> </w:t>
-      </w:r>
-      <w:proofErr w:type="spellStart"/>
-      <w:r>
-        <w:rPr>
-          <w:b/>
-          <w:bCs/>
-          <w:sz w:val="32"/>
-          <w:szCs w:val="32"/>
-        </w:rPr>
-        <w:t>diện</w:t>
-      </w:r>
-      <w:proofErr w:type="spellEnd"/>
+        <w:t>1 Thiết kế giao diện</w:t>
+      </w:r>
     </w:p>
     <w:p>
       <w:pPr>
@@ -106,7 +35,6 @@
           <w:szCs w:val="28"/>
         </w:rPr>
       </w:pPr>
-      <w:proofErr w:type="spellStart"/>
       <w:r>
         <w:rPr>
           <w:b/>
@@ -114,157 +42,7 @@
           <w:sz w:val="28"/>
           <w:szCs w:val="28"/>
         </w:rPr>
-        <w:t>Sơ</w:t>
-      </w:r>
-      <w:proofErr w:type="spellEnd"/>
-      <w:r>
-        <w:rPr>
-          <w:b/>
-          <w:bCs/>
-          <w:sz w:val="28"/>
-          <w:szCs w:val="28"/>
-        </w:rPr>
-        <w:t xml:space="preserve"> </w:t>
-      </w:r>
-      <w:proofErr w:type="spellStart"/>
-      <w:r>
-        <w:rPr>
-          <w:b/>
-          <w:bCs/>
-          <w:sz w:val="28"/>
-          <w:szCs w:val="28"/>
-        </w:rPr>
-        <w:t>đồ</w:t>
-      </w:r>
-      <w:proofErr w:type="spellEnd"/>
-      <w:r>
-        <w:rPr>
-          <w:b/>
-          <w:bCs/>
-          <w:sz w:val="28"/>
-          <w:szCs w:val="28"/>
-        </w:rPr>
-        <w:t xml:space="preserve"> </w:t>
-      </w:r>
-      <w:proofErr w:type="spellStart"/>
-      <w:r>
-        <w:rPr>
-          <w:b/>
-          <w:bCs/>
-          <w:sz w:val="28"/>
-          <w:szCs w:val="28"/>
-        </w:rPr>
-        <w:t>chuyển</w:t>
-      </w:r>
-      <w:proofErr w:type="spellEnd"/>
-      <w:r>
-        <w:rPr>
-          <w:b/>
-          <w:bCs/>
-          <w:sz w:val="28"/>
-          <w:szCs w:val="28"/>
-        </w:rPr>
-        <w:t xml:space="preserve"> </w:t>
-      </w:r>
-      <w:proofErr w:type="spellStart"/>
-      <w:r>
-        <w:rPr>
-          <w:b/>
-          <w:bCs/>
-          <w:sz w:val="28"/>
-          <w:szCs w:val="28"/>
-        </w:rPr>
-        <w:t>màn</w:t>
-      </w:r>
-      <w:proofErr w:type="spellEnd"/>
-      <w:r>
-        <w:rPr>
-          <w:b/>
-          <w:bCs/>
-          <w:sz w:val="28"/>
-          <w:szCs w:val="28"/>
-        </w:rPr>
-        <w:t xml:space="preserve"> </w:t>
-      </w:r>
-      <w:proofErr w:type="spellStart"/>
-      <w:r>
-        <w:rPr>
-          <w:b/>
-          <w:bCs/>
-          <w:sz w:val="28"/>
-          <w:szCs w:val="28"/>
-        </w:rPr>
-        <w:t>hình</w:t>
-      </w:r>
-      <w:proofErr w:type="spellEnd"/>
-      <w:r>
-        <w:rPr>
-          <w:b/>
-          <w:bCs/>
-          <w:sz w:val="28"/>
-          <w:szCs w:val="28"/>
-        </w:rPr>
-        <w:t xml:space="preserve"> </w:t>
-      </w:r>
-      <w:proofErr w:type="spellStart"/>
-      <w:r>
-        <w:rPr>
-          <w:b/>
-          <w:bCs/>
-          <w:sz w:val="28"/>
-          <w:szCs w:val="28"/>
-        </w:rPr>
-        <w:t>từ</w:t>
-      </w:r>
-      <w:proofErr w:type="spellEnd"/>
-      <w:r>
-        <w:rPr>
-          <w:b/>
-          <w:bCs/>
-          <w:sz w:val="28"/>
-          <w:szCs w:val="28"/>
-        </w:rPr>
-        <w:t xml:space="preserve"> </w:t>
-      </w:r>
-      <w:proofErr w:type="spellStart"/>
-      <w:r>
-        <w:rPr>
-          <w:b/>
-          <w:bCs/>
-          <w:sz w:val="28"/>
-          <w:szCs w:val="28"/>
-        </w:rPr>
-        <w:t>màn</w:t>
-      </w:r>
-      <w:proofErr w:type="spellEnd"/>
-      <w:r>
-        <w:rPr>
-          <w:b/>
-          <w:bCs/>
-          <w:sz w:val="28"/>
-          <w:szCs w:val="28"/>
-        </w:rPr>
-        <w:t xml:space="preserve"> </w:t>
-      </w:r>
-      <w:proofErr w:type="spellStart"/>
-      <w:r>
-        <w:rPr>
-          <w:b/>
-          <w:bCs/>
-          <w:sz w:val="28"/>
-          <w:szCs w:val="28"/>
-        </w:rPr>
-        <w:t>hình</w:t>
-      </w:r>
-      <w:proofErr w:type="spellEnd"/>
-      <w:r>
-        <w:rPr>
-          <w:b/>
-          <w:bCs/>
-          <w:sz w:val="28"/>
-          <w:szCs w:val="28"/>
-        </w:rPr>
-        <w:t xml:space="preserve"> home</w:t>
+        <w:t>Sơ đồ chuyển màn hình từ màn hình home</w:t>
       </w:r>
     </w:p>
     <w:p>
@@ -273,10 +51,10 @@
           <w:noProof/>
         </w:rPr>
         <w:drawing>
-          <wp:inline distT="0" distB="0" distL="0" distR="0" wp14:anchorId="1E8A319F" wp14:editId="01AA929A">
-            <wp:extent cx="5943600" cy="5294630"/>
-            <wp:effectExtent l="0" t="0" r="0" b="1270"/>
-            <wp:docPr id="2114179110" name="Hình ảnh 1" descr="Ảnh có chứa văn bản, ảnh chụp màn hình, biểu đồ, hàng&#10;&#10;Mô tả được tạo tự động"/>
+          <wp:inline distT="0" distB="0" distL="0" distR="0" wp14:anchorId="7B956D72" wp14:editId="1684919E">
+            <wp:extent cx="3200400" cy="4445000"/>
+            <wp:effectExtent l="0" t="0" r="0" b="0"/>
+            <wp:docPr id="596622115" name="Hình ảnh 2" descr="Ảnh có chứa văn bản, ảnh chụp màn hình, Phông chữ, thiết kế&#10;&#10;Mô tả được tạo tự động"/>
             <wp:cNvGraphicFramePr>
               <a:graphicFrameLocks xmlns:a="http://schemas.openxmlformats.org/drawingml/2006/main" noChangeAspect="1"/>
             </wp:cNvGraphicFramePr>
@@ -284,29 +62,36 @@
               <a:graphicData uri="http://schemas.openxmlformats.org/drawingml/2006/picture">
                 <pic:pic xmlns:pic="http://schemas.openxmlformats.org/drawingml/2006/picture">
                   <pic:nvPicPr>
-                    <pic:cNvPr id="2114179110" name="Hình ảnh 1" descr="Ảnh có chứa văn bản, ảnh chụp màn hình, biểu đồ, hàng&#10;&#10;Mô tả được tạo tự động"/>
-                    <pic:cNvPicPr/>
+                    <pic:cNvPr id="596622115" name="Hình ảnh 2" descr="Ảnh có chứa văn bản, ảnh chụp màn hình, Phông chữ, thiết kế&#10;&#10;Mô tả được tạo tự động"/>
+                    <pic:cNvPicPr>
+                      <a:picLocks noChangeAspect="1" noChangeArrowheads="1"/>
+                    </pic:cNvPicPr>
                   </pic:nvPicPr>
                   <pic:blipFill>
-                    <a:blip r:embed="rId8">
+                    <a:blip r:embed="rId8" cstate="print">
                       <a:extLst>
                         <a:ext uri="{28A0092B-C50C-407E-A947-70E740481C1C}">
                           <a14:useLocalDpi xmlns:a14="http://schemas.microsoft.com/office/drawing/2010/main" val="0"/>
                         </a:ext>
                       </a:extLst>
                     </a:blip>
+                    <a:srcRect/>
                     <a:stretch>
                       <a:fillRect/>
                     </a:stretch>
                   </pic:blipFill>
-                  <pic:spPr>
+                  <pic:spPr bwMode="auto">
                     <a:xfrm>
                       <a:off x="0" y="0"/>
-                      <a:ext cx="5943600" cy="5294630"/>
+                      <a:ext cx="3200400" cy="4445000"/>
                     </a:xfrm>
                     <a:prstGeom prst="rect">
                       <a:avLst/>
                     </a:prstGeom>
+                    <a:noFill/>
+                    <a:ln>
+                      <a:noFill/>
+                    </a:ln>
                   </pic:spPr>
                 </pic:pic>
               </a:graphicData>
@@ -333,7 +118,6 @@
         </w:rPr>
         <w:t xml:space="preserve"> 1.2 </w:t>
       </w:r>
-      <w:proofErr w:type="spellStart"/>
       <w:r>
         <w:rPr>
           <w:b/>
@@ -341,19 +125,18 @@
           <w:sz w:val="28"/>
           <w:szCs w:val="28"/>
         </w:rPr>
-        <w:t>Đặc</w:t>
-      </w:r>
-      <w:proofErr w:type="spellEnd"/>
-      <w:r>
+        <w:t>Đặc tả các màn hình</w:t>
+      </w:r>
+    </w:p>
+    <w:p>
+      <w:pPr>
         <w:rPr>
           <w:b/>
           <w:bCs/>
           <w:sz w:val="28"/>
           <w:szCs w:val="28"/>
         </w:rPr>
-        <w:t xml:space="preserve"> </w:t>
-      </w:r>
-      <w:proofErr w:type="spellStart"/>
+      </w:pPr>
       <w:r>
         <w:rPr>
           <w:b/>
@@ -361,86 +144,6 @@
           <w:sz w:val="28"/>
           <w:szCs w:val="28"/>
         </w:rPr>
-        <w:t>tả</w:t>
-      </w:r>
-      <w:proofErr w:type="spellEnd"/>
-      <w:r>
-        <w:rPr>
-          <w:b/>
-          <w:bCs/>
-          <w:sz w:val="28"/>
-          <w:szCs w:val="28"/>
-        </w:rPr>
-        <w:t xml:space="preserve"> </w:t>
-      </w:r>
-      <w:proofErr w:type="spellStart"/>
-      <w:r>
-        <w:rPr>
-          <w:b/>
-          <w:bCs/>
-          <w:sz w:val="28"/>
-          <w:szCs w:val="28"/>
-        </w:rPr>
-        <w:t>các</w:t>
-      </w:r>
-      <w:proofErr w:type="spellEnd"/>
-      <w:r>
-        <w:rPr>
-          <w:b/>
-          <w:bCs/>
-          <w:sz w:val="28"/>
-          <w:szCs w:val="28"/>
-        </w:rPr>
-        <w:t xml:space="preserve"> </w:t>
-      </w:r>
-      <w:proofErr w:type="spellStart"/>
-      <w:r>
-        <w:rPr>
-          <w:b/>
-          <w:bCs/>
-          <w:sz w:val="28"/>
-          <w:szCs w:val="28"/>
-        </w:rPr>
-        <w:t>màn</w:t>
-      </w:r>
-      <w:proofErr w:type="spellEnd"/>
-      <w:r>
-        <w:rPr>
-          <w:b/>
-          <w:bCs/>
-          <w:sz w:val="28"/>
-          <w:szCs w:val="28"/>
-        </w:rPr>
-        <w:t xml:space="preserve"> </w:t>
-      </w:r>
-      <w:proofErr w:type="spellStart"/>
-      <w:r>
-        <w:rPr>
-          <w:b/>
-          <w:bCs/>
-          <w:sz w:val="28"/>
-          <w:szCs w:val="28"/>
-        </w:rPr>
-        <w:t>hình</w:t>
-      </w:r>
-      <w:proofErr w:type="spellEnd"/>
-    </w:p>
-    <w:p>
-      <w:pPr>
-        <w:rPr>
-          <w:b/>
-          <w:bCs/>
-          <w:sz w:val="28"/>
-          <w:szCs w:val="28"/>
-        </w:rPr>
-      </w:pPr>
-      <w:r>
-        <w:rPr>
-          <w:b/>
-          <w:bCs/>
-          <w:sz w:val="28"/>
-          <w:szCs w:val="28"/>
-        </w:rPr>
         <w:br w:type="column"/>
       </w:r>
       <w:r>
@@ -469,9 +172,8 @@
           <w:sz w:val="24"/>
           <w:szCs w:val="24"/>
         </w:rPr>
-        <w:t xml:space="preserve"> </w:t>
-      </w:r>
-      <w:proofErr w:type="spellStart"/>
+        <w:t xml:space="preserve"> Màn hình </w:t>
+      </w:r>
       <w:r>
         <w:rPr>
           <w:b/>
@@ -479,112 +181,14 @@
           <w:sz w:val="24"/>
           <w:szCs w:val="24"/>
         </w:rPr>
-        <w:t>Màn</w:t>
-      </w:r>
-      <w:proofErr w:type="spellEnd"/>
-      <w:r>
-        <w:rPr>
-          <w:b/>
-          <w:bCs/>
-          <w:sz w:val="24"/>
-          <w:szCs w:val="24"/>
-        </w:rPr>
-        <w:t xml:space="preserve"> </w:t>
-      </w:r>
-      <w:proofErr w:type="spellStart"/>
-      <w:r>
-        <w:rPr>
-          <w:b/>
-          <w:bCs/>
-          <w:sz w:val="24"/>
-          <w:szCs w:val="24"/>
-        </w:rPr>
-        <w:t>hình</w:t>
-      </w:r>
-      <w:proofErr w:type="spellEnd"/>
-      <w:r>
-        <w:rPr>
-          <w:b/>
-          <w:bCs/>
-          <w:sz w:val="24"/>
-          <w:szCs w:val="24"/>
-        </w:rPr>
-        <w:t xml:space="preserve"> </w:t>
-      </w:r>
-      <w:proofErr w:type="spellStart"/>
-      <w:r>
-        <w:rPr>
-          <w:b/>
-          <w:bCs/>
-          <w:sz w:val="24"/>
-          <w:szCs w:val="24"/>
-        </w:rPr>
-        <w:t>lịch</w:t>
-      </w:r>
-      <w:proofErr w:type="spellEnd"/>
-      <w:r>
-        <w:rPr>
-          <w:b/>
-          <w:bCs/>
-          <w:sz w:val="24"/>
-          <w:szCs w:val="24"/>
-        </w:rPr>
-        <w:t xml:space="preserve"> </w:t>
-      </w:r>
-      <w:proofErr w:type="spellStart"/>
-      <w:r>
-        <w:rPr>
-          <w:b/>
-          <w:bCs/>
-          <w:sz w:val="24"/>
-          <w:szCs w:val="24"/>
-        </w:rPr>
-        <w:t>sử</w:t>
-      </w:r>
-      <w:proofErr w:type="spellEnd"/>
-      <w:r>
-        <w:rPr>
-          <w:b/>
-          <w:bCs/>
-          <w:sz w:val="24"/>
-          <w:szCs w:val="24"/>
-        </w:rPr>
-        <w:t xml:space="preserve"> import </w:t>
-      </w:r>
-      <w:proofErr w:type="spellStart"/>
-      <w:r>
-        <w:rPr>
-          <w:b/>
-          <w:bCs/>
-          <w:sz w:val="24"/>
-          <w:szCs w:val="24"/>
-        </w:rPr>
-        <w:t>thông</w:t>
-      </w:r>
-      <w:proofErr w:type="spellEnd"/>
-      <w:r>
-        <w:rPr>
-          <w:b/>
-          <w:bCs/>
-          <w:sz w:val="24"/>
-          <w:szCs w:val="24"/>
-        </w:rPr>
-        <w:t xml:space="preserve"> </w:t>
-      </w:r>
-      <w:proofErr w:type="gramStart"/>
-      <w:r>
-        <w:rPr>
-          <w:b/>
-          <w:bCs/>
-          <w:sz w:val="24"/>
-          <w:szCs w:val="24"/>
-        </w:rPr>
-        <w:t>tin</w:t>
-      </w:r>
-      <w:proofErr w:type="gramEnd"/>
-    </w:p>
-    <w:p>
-      <w:r>
+        <w:t>lịch sử import thông tin</w:t>
+      </w:r>
+    </w:p>
+    <w:p>
+      <w:r>
+        <w:rPr>
+          <w:noProof/>
+        </w:rPr>
         <w:drawing>
           <wp:inline distT="0" distB="0" distL="0" distR="0" wp14:anchorId="2728F7A2" wp14:editId="5F3BDA29">
             <wp:extent cx="5943600" cy="3489960"/>
@@ -634,75 +238,14 @@
           <w:b/>
           <w:bCs/>
         </w:rPr>
-        <w:t xml:space="preserve">1.2.2 </w:t>
-      </w:r>
-      <w:proofErr w:type="spellStart"/>
-      <w:r>
-        <w:rPr>
-          <w:b/>
-          <w:bCs/>
-        </w:rPr>
-        <w:t>Màn</w:t>
-      </w:r>
-      <w:proofErr w:type="spellEnd"/>
-      <w:r>
-        <w:rPr>
-          <w:b/>
-          <w:bCs/>
-        </w:rPr>
-        <w:t xml:space="preserve"> </w:t>
-      </w:r>
-      <w:proofErr w:type="spellStart"/>
-      <w:r>
-        <w:rPr>
-          <w:b/>
-          <w:bCs/>
-        </w:rPr>
-        <w:t>hình</w:t>
-      </w:r>
-      <w:proofErr w:type="spellEnd"/>
-      <w:r>
-        <w:rPr>
-          <w:b/>
-          <w:bCs/>
-        </w:rPr>
-        <w:t xml:space="preserve"> </w:t>
-      </w:r>
-      <w:proofErr w:type="spellStart"/>
-      <w:r>
-        <w:rPr>
-          <w:b/>
-          <w:bCs/>
-        </w:rPr>
-        <w:t>chọn</w:t>
-      </w:r>
-      <w:proofErr w:type="spellEnd"/>
-      <w:r>
-        <w:rPr>
-          <w:b/>
-          <w:bCs/>
-        </w:rPr>
-        <w:t xml:space="preserve"> file import </w:t>
-      </w:r>
-      <w:proofErr w:type="spellStart"/>
-      <w:r>
-        <w:rPr>
-          <w:b/>
-          <w:bCs/>
-        </w:rPr>
-        <w:t>thông</w:t>
-      </w:r>
-      <w:proofErr w:type="spellEnd"/>
-      <w:r>
-        <w:rPr>
-          <w:b/>
-          <w:bCs/>
-        </w:rPr>
-        <w:t xml:space="preserve"> tin</w:t>
-      </w:r>
-    </w:p>
-    <w:p>
-      <w:r>
+        <w:t>1.2.2 Màn hình chọn file import thông tin</w:t>
+      </w:r>
+    </w:p>
+    <w:p>
+      <w:r>
+        <w:rPr>
+          <w:noProof/>
+        </w:rPr>
         <w:drawing>
           <wp:inline distT="0" distB="0" distL="0" distR="0" wp14:anchorId="680716F9" wp14:editId="2A4596D2">
             <wp:extent cx="5943600" cy="3841750"/>
@@ -753,75 +296,14 @@
           <w:bCs/>
         </w:rPr>
         <w:lastRenderedPageBreak/>
-        <w:t xml:space="preserve">1.2.3 </w:t>
-      </w:r>
-      <w:proofErr w:type="spellStart"/>
-      <w:r>
-        <w:rPr>
-          <w:b/>
-          <w:bCs/>
-        </w:rPr>
-        <w:t>Chọn</w:t>
-      </w:r>
-      <w:proofErr w:type="spellEnd"/>
-      <w:r>
-        <w:rPr>
-          <w:b/>
-          <w:bCs/>
-        </w:rPr>
-        <w:t xml:space="preserve"> file </w:t>
-      </w:r>
-      <w:proofErr w:type="spellStart"/>
-      <w:r>
-        <w:rPr>
-          <w:b/>
-          <w:bCs/>
-        </w:rPr>
-        <w:t>hoặc</w:t>
-      </w:r>
-      <w:proofErr w:type="spellEnd"/>
-      <w:r>
-        <w:rPr>
-          <w:b/>
-          <w:bCs/>
-        </w:rPr>
-        <w:t xml:space="preserve"> </w:t>
-      </w:r>
-      <w:proofErr w:type="spellStart"/>
-      <w:r>
-        <w:rPr>
-          <w:b/>
-          <w:bCs/>
-        </w:rPr>
-        <w:t>đường</w:t>
-      </w:r>
-      <w:proofErr w:type="spellEnd"/>
-      <w:r>
-        <w:rPr>
-          <w:b/>
-          <w:bCs/>
-        </w:rPr>
-        <w:t xml:space="preserve"> </w:t>
-      </w:r>
-      <w:proofErr w:type="spellStart"/>
-      <w:r>
-        <w:rPr>
-          <w:b/>
-          <w:bCs/>
-        </w:rPr>
-        <w:t>dẫn</w:t>
-      </w:r>
-      <w:proofErr w:type="spellEnd"/>
-      <w:r>
-        <w:rPr>
-          <w:b/>
-          <w:bCs/>
-        </w:rPr>
-        <w:t xml:space="preserve"> file</w:t>
-      </w:r>
-    </w:p>
-    <w:p>
-      <w:r>
+        <w:t>1.2.3 Chọn file hoặc đường dẫn file</w:t>
+      </w:r>
+    </w:p>
+    <w:p>
+      <w:r>
+        <w:rPr>
+          <w:noProof/>
+        </w:rPr>
         <w:drawing>
           <wp:inline distT="0" distB="0" distL="0" distR="0" wp14:anchorId="01B9842D" wp14:editId="14BB04AF">
             <wp:extent cx="5943600" cy="3307080"/>
@@ -872,132 +354,14 @@
           <w:b/>
           <w:bCs/>
         </w:rPr>
-        <w:t xml:space="preserve">1.2.4 Thông </w:t>
-      </w:r>
-      <w:proofErr w:type="spellStart"/>
-      <w:r>
-        <w:rPr>
-          <w:b/>
-          <w:bCs/>
-        </w:rPr>
-        <w:t>báo</w:t>
-      </w:r>
-      <w:proofErr w:type="spellEnd"/>
-      <w:r>
-        <w:rPr>
-          <w:b/>
-          <w:bCs/>
-        </w:rPr>
-        <w:t xml:space="preserve"> </w:t>
-      </w:r>
-      <w:proofErr w:type="spellStart"/>
-      <w:r>
-        <w:rPr>
-          <w:b/>
-          <w:bCs/>
-        </w:rPr>
-        <w:t>lỗi</w:t>
-      </w:r>
-      <w:proofErr w:type="spellEnd"/>
-      <w:r>
-        <w:rPr>
-          <w:b/>
-          <w:bCs/>
-        </w:rPr>
-        <w:t xml:space="preserve"> </w:t>
-      </w:r>
-      <w:proofErr w:type="spellStart"/>
-      <w:r>
-        <w:rPr>
-          <w:b/>
-          <w:bCs/>
-        </w:rPr>
-        <w:t>bị</w:t>
-      </w:r>
-      <w:proofErr w:type="spellEnd"/>
-      <w:r>
-        <w:rPr>
-          <w:b/>
-          <w:bCs/>
-        </w:rPr>
-        <w:t xml:space="preserve"> </w:t>
-      </w:r>
-      <w:proofErr w:type="spellStart"/>
-      <w:r>
-        <w:rPr>
-          <w:b/>
-          <w:bCs/>
-        </w:rPr>
-        <w:t>trùng</w:t>
-      </w:r>
-      <w:proofErr w:type="spellEnd"/>
-      <w:r>
-        <w:rPr>
-          <w:b/>
-          <w:bCs/>
-        </w:rPr>
-        <w:t xml:space="preserve"> </w:t>
-      </w:r>
-      <w:proofErr w:type="spellStart"/>
-      <w:r>
-        <w:rPr>
-          <w:b/>
-          <w:bCs/>
-        </w:rPr>
-        <w:t>lặp</w:t>
-      </w:r>
-      <w:proofErr w:type="spellEnd"/>
-      <w:r>
-        <w:rPr>
-          <w:b/>
-          <w:bCs/>
-        </w:rPr>
-        <w:t xml:space="preserve"> </w:t>
-      </w:r>
-      <w:proofErr w:type="spellStart"/>
-      <w:r>
-        <w:rPr>
-          <w:b/>
-          <w:bCs/>
-        </w:rPr>
-        <w:t>nếu</w:t>
-      </w:r>
-      <w:proofErr w:type="spellEnd"/>
-      <w:r>
-        <w:rPr>
-          <w:b/>
-          <w:bCs/>
-        </w:rPr>
-        <w:t xml:space="preserve"> file import </w:t>
-      </w:r>
-      <w:proofErr w:type="spellStart"/>
-      <w:r>
-        <w:rPr>
-          <w:b/>
-          <w:bCs/>
-        </w:rPr>
-        <w:t>bị</w:t>
-      </w:r>
-      <w:proofErr w:type="spellEnd"/>
-      <w:r>
-        <w:rPr>
-          <w:b/>
-          <w:bCs/>
-        </w:rPr>
-        <w:t xml:space="preserve"> </w:t>
-      </w:r>
-      <w:proofErr w:type="spellStart"/>
-      <w:r>
-        <w:rPr>
-          <w:b/>
-          <w:bCs/>
-        </w:rPr>
-        <w:t>trùng</w:t>
-      </w:r>
-      <w:proofErr w:type="spellEnd"/>
-    </w:p>
-    <w:p>
-      <w:r>
+        <w:t>1.2.4 Thông báo lỗi bị trùng lặp nếu file import bị trùng</w:t>
+      </w:r>
+    </w:p>
+    <w:p>
+      <w:r>
+        <w:rPr>
+          <w:noProof/>
+        </w:rPr>
         <w:drawing>
           <wp:inline distT="0" distB="0" distL="0" distR="0" wp14:anchorId="17681601" wp14:editId="20D3F7E4">
             <wp:extent cx="5943600" cy="3841750"/>
@@ -1048,180 +412,14 @@
           <w:bCs/>
         </w:rPr>
         <w:lastRenderedPageBreak/>
-        <w:t xml:space="preserve">1.2.4 Thông </w:t>
-      </w:r>
-      <w:proofErr w:type="spellStart"/>
-      <w:r>
-        <w:rPr>
-          <w:b/>
-          <w:bCs/>
-        </w:rPr>
-        <w:t>báo</w:t>
-      </w:r>
-      <w:proofErr w:type="spellEnd"/>
-      <w:r>
-        <w:rPr>
-          <w:b/>
-          <w:bCs/>
-        </w:rPr>
-        <w:t xml:space="preserve"> </w:t>
-      </w:r>
-      <w:proofErr w:type="spellStart"/>
-      <w:r>
-        <w:rPr>
-          <w:b/>
-          <w:bCs/>
-        </w:rPr>
-        <w:t>lỗi</w:t>
-      </w:r>
-      <w:proofErr w:type="spellEnd"/>
-      <w:r>
-        <w:rPr>
-          <w:b/>
-          <w:bCs/>
-        </w:rPr>
-        <w:t xml:space="preserve"> </w:t>
-      </w:r>
-      <w:proofErr w:type="spellStart"/>
-      <w:r>
-        <w:rPr>
-          <w:b/>
-          <w:bCs/>
-        </w:rPr>
-        <w:t>định</w:t>
-      </w:r>
-      <w:proofErr w:type="spellEnd"/>
-      <w:r>
-        <w:rPr>
-          <w:b/>
-          <w:bCs/>
-        </w:rPr>
-        <w:t xml:space="preserve"> </w:t>
-      </w:r>
-      <w:proofErr w:type="spellStart"/>
-      <w:r>
-        <w:rPr>
-          <w:b/>
-          <w:bCs/>
-        </w:rPr>
-        <w:t>dạng</w:t>
-      </w:r>
-      <w:proofErr w:type="spellEnd"/>
-      <w:r>
-        <w:rPr>
-          <w:b/>
-          <w:bCs/>
-        </w:rPr>
-        <w:t xml:space="preserve"> </w:t>
-      </w:r>
-      <w:proofErr w:type="spellStart"/>
-      <w:r>
-        <w:rPr>
-          <w:b/>
-          <w:bCs/>
-        </w:rPr>
-        <w:t>nếu</w:t>
-      </w:r>
-      <w:proofErr w:type="spellEnd"/>
-      <w:r>
-        <w:rPr>
-          <w:b/>
-          <w:bCs/>
-        </w:rPr>
-        <w:t xml:space="preserve"> file import </w:t>
-      </w:r>
-      <w:proofErr w:type="spellStart"/>
-      <w:r>
-        <w:rPr>
-          <w:b/>
-          <w:bCs/>
-        </w:rPr>
-        <w:t>chưa</w:t>
-      </w:r>
-      <w:proofErr w:type="spellEnd"/>
-      <w:r>
-        <w:rPr>
-          <w:b/>
-          <w:bCs/>
-        </w:rPr>
-        <w:t xml:space="preserve"> </w:t>
-      </w:r>
-      <w:proofErr w:type="spellStart"/>
-      <w:r>
-        <w:rPr>
-          <w:b/>
-          <w:bCs/>
-        </w:rPr>
-        <w:t>phải</w:t>
-      </w:r>
-      <w:proofErr w:type="spellEnd"/>
-      <w:r>
-        <w:rPr>
-          <w:b/>
-          <w:bCs/>
-        </w:rPr>
-        <w:t xml:space="preserve"> </w:t>
-      </w:r>
-      <w:proofErr w:type="spellStart"/>
-      <w:r>
-        <w:rPr>
-          <w:b/>
-          <w:bCs/>
-        </w:rPr>
-        <w:t>là</w:t>
-      </w:r>
-      <w:proofErr w:type="spellEnd"/>
-      <w:r>
-        <w:rPr>
-          <w:b/>
-          <w:bCs/>
-        </w:rPr>
-        <w:t xml:space="preserve"> </w:t>
-      </w:r>
-      <w:proofErr w:type="spellStart"/>
-      <w:r>
-        <w:rPr>
-          <w:b/>
-          <w:bCs/>
-        </w:rPr>
-        <w:t>dạng</w:t>
-      </w:r>
-      <w:proofErr w:type="spellEnd"/>
-      <w:r>
-        <w:rPr>
-          <w:b/>
-          <w:bCs/>
-        </w:rPr>
-        <w:t xml:space="preserve"> csv </w:t>
-      </w:r>
-      <w:proofErr w:type="spellStart"/>
-      <w:r>
-        <w:rPr>
-          <w:b/>
-          <w:bCs/>
-        </w:rPr>
-        <w:t>hoặc</w:t>
-      </w:r>
-      <w:proofErr w:type="spellEnd"/>
-      <w:r>
-        <w:rPr>
-          <w:b/>
-          <w:bCs/>
-        </w:rPr>
-        <w:t xml:space="preserve"> </w:t>
-      </w:r>
-      <w:proofErr w:type="spellStart"/>
-      <w:r>
-        <w:rPr>
-          <w:b/>
-          <w:bCs/>
-        </w:rPr>
-        <w:t>xsxl</w:t>
-      </w:r>
-      <w:proofErr w:type="spellEnd"/>
-    </w:p>
-    <w:p>
-      <w:r>
+        <w:t>1.2.4 Thông báo lỗi định dạng nếu file import chưa phải là dạng csv hoặc xsxl</w:t>
+      </w:r>
+    </w:p>
+    <w:p>
+      <w:r>
+        <w:rPr>
+          <w:noProof/>
+        </w:rPr>
         <w:drawing>
           <wp:inline distT="0" distB="0" distL="0" distR="0" wp14:anchorId="4114B82C" wp14:editId="7E6DBAA4">
             <wp:extent cx="5943600" cy="3688080"/>
@@ -1263,135 +461,17 @@
           <w:b/>
           <w:bCs/>
         </w:rPr>
-        <w:t xml:space="preserve">1.2.5 Thông </w:t>
-      </w:r>
-      <w:proofErr w:type="spellStart"/>
-      <w:r>
-        <w:rPr>
-          <w:b/>
-          <w:bCs/>
-        </w:rPr>
-        <w:t>báo</w:t>
-      </w:r>
-      <w:proofErr w:type="spellEnd"/>
-      <w:r>
-        <w:rPr>
-          <w:b/>
-          <w:bCs/>
-        </w:rPr>
+        <w:t>1.2.5 Thông báo lỗi nếu các trường trong file chưa đúng</w:t>
+      </w:r>
+      <w:r>
         <w:t xml:space="preserve"> </w:t>
       </w:r>
-      <w:proofErr w:type="spellStart"/>
-      <w:r>
-        <w:rPr>
-          <w:b/>
-          <w:bCs/>
-        </w:rPr>
-        <w:t>lỗi</w:t>
-      </w:r>
-      <w:proofErr w:type="spellEnd"/>
-      <w:r>
-        <w:rPr>
-          <w:b/>
-          <w:bCs/>
-        </w:rPr>
-        <w:t xml:space="preserve"> </w:t>
-      </w:r>
-      <w:proofErr w:type="spellStart"/>
-      <w:r>
-        <w:rPr>
-          <w:b/>
-          <w:bCs/>
-        </w:rPr>
-        <w:t>nếu</w:t>
-      </w:r>
-      <w:proofErr w:type="spellEnd"/>
-      <w:r>
-        <w:rPr>
-          <w:b/>
-          <w:bCs/>
-        </w:rPr>
-        <w:t xml:space="preserve"> </w:t>
-      </w:r>
-      <w:proofErr w:type="spellStart"/>
-      <w:r>
-        <w:rPr>
-          <w:b/>
-          <w:bCs/>
-        </w:rPr>
-        <w:t>các</w:t>
-      </w:r>
-      <w:proofErr w:type="spellEnd"/>
-      <w:r>
-        <w:rPr>
-          <w:b/>
-          <w:bCs/>
-        </w:rPr>
-        <w:t xml:space="preserve"> </w:t>
-      </w:r>
-      <w:proofErr w:type="spellStart"/>
-      <w:r>
-        <w:rPr>
-          <w:b/>
-          <w:bCs/>
-        </w:rPr>
-        <w:t>trường</w:t>
-      </w:r>
-      <w:proofErr w:type="spellEnd"/>
-      <w:r>
-        <w:rPr>
-          <w:b/>
-          <w:bCs/>
-        </w:rPr>
-        <w:t xml:space="preserve"> </w:t>
-      </w:r>
-      <w:proofErr w:type="spellStart"/>
-      <w:r>
-        <w:rPr>
-          <w:b/>
-          <w:bCs/>
-        </w:rPr>
-        <w:t>trong</w:t>
-      </w:r>
-      <w:proofErr w:type="spellEnd"/>
-      <w:r>
-        <w:rPr>
-          <w:b/>
-          <w:bCs/>
-        </w:rPr>
-        <w:t xml:space="preserve"> file </w:t>
-      </w:r>
-      <w:proofErr w:type="spellStart"/>
-      <w:r>
-        <w:rPr>
-          <w:b/>
-          <w:bCs/>
-        </w:rPr>
-        <w:t>chưa</w:t>
-      </w:r>
-      <w:proofErr w:type="spellEnd"/>
-      <w:r>
-        <w:rPr>
-          <w:b/>
-          <w:bCs/>
-        </w:rPr>
-        <w:t xml:space="preserve"> </w:t>
-      </w:r>
-      <w:proofErr w:type="spellStart"/>
-      <w:r>
-        <w:rPr>
-          <w:b/>
-          <w:bCs/>
-        </w:rPr>
-        <w:t>đúng</w:t>
-      </w:r>
-      <w:proofErr w:type="spellEnd"/>
-      <w:r>
-        <w:t xml:space="preserve"> </w:t>
-      </w:r>
-    </w:p>
-    <w:p>
-      <w:r>
+    </w:p>
+    <w:p>
+      <w:r>
+        <w:rPr>
+          <w:noProof/>
+        </w:rPr>
         <w:drawing>
           <wp:inline distT="0" distB="0" distL="0" distR="0" wp14:anchorId="50ADCDB7" wp14:editId="3610028B">
             <wp:extent cx="5943600" cy="3841750"/>
@@ -1445,235 +525,14 @@
           <w:bCs/>
         </w:rPr>
         <w:lastRenderedPageBreak/>
-        <w:t xml:space="preserve">1.2.6 Hiển </w:t>
-      </w:r>
-      <w:proofErr w:type="spellStart"/>
-      <w:r>
-        <w:rPr>
-          <w:b/>
-          <w:bCs/>
-        </w:rPr>
-        <w:t>thị</w:t>
-      </w:r>
-      <w:proofErr w:type="spellEnd"/>
-      <w:r>
-        <w:rPr>
-          <w:b/>
-          <w:bCs/>
-        </w:rPr>
-        <w:t xml:space="preserve"> </w:t>
-      </w:r>
-      <w:proofErr w:type="spellStart"/>
-      <w:r>
-        <w:rPr>
-          <w:b/>
-          <w:bCs/>
-        </w:rPr>
-        <w:t>thông</w:t>
-      </w:r>
-      <w:proofErr w:type="spellEnd"/>
-      <w:r>
-        <w:rPr>
-          <w:b/>
-          <w:bCs/>
-        </w:rPr>
-        <w:t xml:space="preserve"> tin </w:t>
-      </w:r>
-      <w:proofErr w:type="spellStart"/>
-      <w:r>
-        <w:rPr>
-          <w:b/>
-          <w:bCs/>
-        </w:rPr>
-        <w:t>bảng</w:t>
-      </w:r>
-      <w:proofErr w:type="spellEnd"/>
-      <w:r>
-        <w:rPr>
-          <w:b/>
-          <w:bCs/>
-        </w:rPr>
-        <w:t xml:space="preserve"> </w:t>
-      </w:r>
-      <w:proofErr w:type="spellStart"/>
-      <w:r>
-        <w:rPr>
-          <w:b/>
-          <w:bCs/>
-        </w:rPr>
-        <w:t>nhân</w:t>
-      </w:r>
-      <w:proofErr w:type="spellEnd"/>
-      <w:r>
-        <w:rPr>
-          <w:b/>
-          <w:bCs/>
-        </w:rPr>
-        <w:t xml:space="preserve"> </w:t>
-      </w:r>
-      <w:proofErr w:type="spellStart"/>
-      <w:r>
-        <w:rPr>
-          <w:b/>
-          <w:bCs/>
-        </w:rPr>
-        <w:t>viên</w:t>
-      </w:r>
-      <w:proofErr w:type="spellEnd"/>
-      <w:r>
-        <w:rPr>
-          <w:b/>
-          <w:bCs/>
-        </w:rPr>
-        <w:t xml:space="preserve"> </w:t>
-      </w:r>
-      <w:proofErr w:type="spellStart"/>
-      <w:r>
-        <w:rPr>
-          <w:b/>
-          <w:bCs/>
-        </w:rPr>
-        <w:t>được</w:t>
-      </w:r>
-      <w:proofErr w:type="spellEnd"/>
-      <w:r>
-        <w:rPr>
-          <w:b/>
-          <w:bCs/>
-        </w:rPr>
-        <w:t xml:space="preserve"> </w:t>
-      </w:r>
-      <w:proofErr w:type="spellStart"/>
-      <w:r>
-        <w:rPr>
-          <w:b/>
-          <w:bCs/>
-        </w:rPr>
-        <w:t>đọc</w:t>
-      </w:r>
-      <w:proofErr w:type="spellEnd"/>
-      <w:r>
-        <w:rPr>
-          <w:b/>
-          <w:bCs/>
-        </w:rPr>
-        <w:t xml:space="preserve"> </w:t>
-      </w:r>
-      <w:proofErr w:type="spellStart"/>
-      <w:r>
-        <w:rPr>
-          <w:b/>
-          <w:bCs/>
-        </w:rPr>
-        <w:t>từ</w:t>
-      </w:r>
-      <w:proofErr w:type="spellEnd"/>
-      <w:r>
-        <w:rPr>
-          <w:b/>
-          <w:bCs/>
-        </w:rPr>
-        <w:t xml:space="preserve"> file import, </w:t>
-      </w:r>
-      <w:proofErr w:type="spellStart"/>
-      <w:r>
-        <w:rPr>
-          <w:b/>
-          <w:bCs/>
-        </w:rPr>
-        <w:t>nút</w:t>
-      </w:r>
-      <w:proofErr w:type="spellEnd"/>
-      <w:r>
-        <w:rPr>
-          <w:b/>
-          <w:bCs/>
-        </w:rPr>
-        <w:t xml:space="preserve"> </w:t>
-      </w:r>
-      <w:proofErr w:type="spellStart"/>
-      <w:r>
-        <w:rPr>
-          <w:b/>
-          <w:bCs/>
-        </w:rPr>
-        <w:t>xác</w:t>
-      </w:r>
-      <w:proofErr w:type="spellEnd"/>
-      <w:r>
-        <w:rPr>
-          <w:b/>
-          <w:bCs/>
-        </w:rPr>
-        <w:t xml:space="preserve"> </w:t>
-      </w:r>
-      <w:proofErr w:type="spellStart"/>
-      <w:r>
-        <w:rPr>
-          <w:b/>
-          <w:bCs/>
-        </w:rPr>
-        <w:t>nhận</w:t>
-      </w:r>
-      <w:proofErr w:type="spellEnd"/>
-      <w:r>
-        <w:rPr>
-          <w:b/>
-          <w:bCs/>
-        </w:rPr>
-        <w:t xml:space="preserve"> </w:t>
-      </w:r>
-      <w:proofErr w:type="spellStart"/>
-      <w:r>
-        <w:rPr>
-          <w:b/>
-          <w:bCs/>
-        </w:rPr>
-        <w:t>có</w:t>
-      </w:r>
-      <w:proofErr w:type="spellEnd"/>
-      <w:r>
-        <w:rPr>
-          <w:b/>
-          <w:bCs/>
-        </w:rPr>
-        <w:t xml:space="preserve"> </w:t>
-      </w:r>
-      <w:proofErr w:type="spellStart"/>
-      <w:r>
-        <w:rPr>
-          <w:b/>
-          <w:bCs/>
-        </w:rPr>
-        <w:t>thể</w:t>
-      </w:r>
-      <w:proofErr w:type="spellEnd"/>
-      <w:r>
-        <w:rPr>
-          <w:b/>
-          <w:bCs/>
-        </w:rPr>
-        <w:t xml:space="preserve"> </w:t>
-      </w:r>
-      <w:proofErr w:type="spellStart"/>
-      <w:r>
-        <w:rPr>
-          <w:b/>
-          <w:bCs/>
-        </w:rPr>
-        <w:t>bấm</w:t>
-      </w:r>
-      <w:proofErr w:type="spellEnd"/>
-      <w:r>
-        <w:rPr>
-          <w:b/>
-          <w:bCs/>
-        </w:rPr>
-        <w:t>.</w:t>
-      </w:r>
-    </w:p>
-    <w:p>
-      <w:r>
+        <w:t>1.2.6 Hiển thị thông tin bảng nhân viên được đọc từ file import, nút xác nhận có thể bấm.</w:t>
+      </w:r>
+    </w:p>
+    <w:p>
+      <w:r>
+        <w:rPr>
+          <w:noProof/>
+        </w:rPr>
         <w:drawing>
           <wp:inline distT="0" distB="0" distL="0" distR="0" wp14:anchorId="321FDC4B" wp14:editId="42080086">
             <wp:extent cx="5943600" cy="3581400"/>
@@ -1723,171 +582,21 @@
           <w:b/>
           <w:bCs/>
         </w:rPr>
-        <w:t xml:space="preserve">1.2.7 Thông </w:t>
-      </w:r>
-      <w:proofErr w:type="spellStart"/>
-      <w:r>
-        <w:rPr>
-          <w:b/>
-          <w:bCs/>
-        </w:rPr>
-        <w:t>báo</w:t>
-      </w:r>
-      <w:proofErr w:type="spellEnd"/>
-      <w:r>
-        <w:rPr>
-          <w:b/>
-          <w:bCs/>
-        </w:rPr>
-        <w:t xml:space="preserve"> </w:t>
-      </w:r>
-      <w:proofErr w:type="spellStart"/>
-      <w:r>
-        <w:rPr>
-          <w:b/>
-          <w:bCs/>
-        </w:rPr>
-        <w:t>thành</w:t>
-      </w:r>
-      <w:proofErr w:type="spellEnd"/>
-      <w:r>
-        <w:rPr>
-          <w:b/>
-          <w:bCs/>
-        </w:rPr>
-        <w:t xml:space="preserve"> </w:t>
-      </w:r>
-      <w:proofErr w:type="spellStart"/>
-      <w:r>
-        <w:rPr>
-          <w:b/>
-          <w:bCs/>
-        </w:rPr>
-        <w:t>công</w:t>
-      </w:r>
-      <w:proofErr w:type="spellEnd"/>
-      <w:r>
-        <w:rPr>
-          <w:b/>
-          <w:bCs/>
-        </w:rPr>
-        <w:t xml:space="preserve"> </w:t>
-      </w:r>
-      <w:proofErr w:type="spellStart"/>
-      <w:r>
-        <w:rPr>
-          <w:b/>
-          <w:bCs/>
-        </w:rPr>
-        <w:t>khi</w:t>
-      </w:r>
-      <w:proofErr w:type="spellEnd"/>
-      <w:r>
-        <w:rPr>
-          <w:b/>
-          <w:bCs/>
-        </w:rPr>
-        <w:t xml:space="preserve"> </w:t>
-      </w:r>
-      <w:proofErr w:type="spellStart"/>
-      <w:r>
-        <w:rPr>
-          <w:b/>
-          <w:bCs/>
-        </w:rPr>
-        <w:t>tác</w:t>
-      </w:r>
-      <w:proofErr w:type="spellEnd"/>
-      <w:r>
-        <w:rPr>
-          <w:b/>
-          <w:bCs/>
-        </w:rPr>
-        <w:t xml:space="preserve"> </w:t>
-      </w:r>
-      <w:proofErr w:type="spellStart"/>
-      <w:r>
-        <w:rPr>
-          <w:b/>
-          <w:bCs/>
-        </w:rPr>
-        <w:t>nhân</w:t>
-      </w:r>
-      <w:proofErr w:type="spellEnd"/>
-      <w:r>
-        <w:rPr>
-          <w:b/>
-          <w:bCs/>
-        </w:rPr>
-        <w:t xml:space="preserve"> </w:t>
-      </w:r>
-      <w:proofErr w:type="spellStart"/>
-      <w:r>
-        <w:rPr>
-          <w:b/>
-          <w:bCs/>
-        </w:rPr>
-        <w:t>nhấn</w:t>
-      </w:r>
-      <w:proofErr w:type="spellEnd"/>
-      <w:r>
-        <w:rPr>
-          <w:b/>
-          <w:bCs/>
-        </w:rPr>
-        <w:t xml:space="preserve"> </w:t>
-      </w:r>
-      <w:proofErr w:type="spellStart"/>
-      <w:r>
-        <w:rPr>
-          <w:b/>
-          <w:bCs/>
-        </w:rPr>
-        <w:t>nút</w:t>
-      </w:r>
-      <w:proofErr w:type="spellEnd"/>
-      <w:r>
-        <w:rPr>
-          <w:b/>
-          <w:bCs/>
-        </w:rPr>
-        <w:t xml:space="preserve"> </w:t>
-      </w:r>
-      <w:proofErr w:type="spellStart"/>
-      <w:r>
-        <w:rPr>
-          <w:b/>
-          <w:bCs/>
-        </w:rPr>
-        <w:t>xác</w:t>
-      </w:r>
-      <w:proofErr w:type="spellEnd"/>
-      <w:r>
-        <w:rPr>
-          <w:b/>
-          <w:bCs/>
-        </w:rPr>
-        <w:t xml:space="preserve"> </w:t>
-      </w:r>
-      <w:proofErr w:type="spellStart"/>
-      <w:r>
-        <w:rPr>
-          <w:b/>
-          <w:bCs/>
-        </w:rPr>
-        <w:t>nhận</w:t>
-      </w:r>
-      <w:proofErr w:type="spellEnd"/>
-      <w:r>
-        <w:rPr>
-          <w:b/>
-          <w:bCs/>
-        </w:rPr>
-        <w:t>.</w:t>
-      </w:r>
-    </w:p>
-    <w:p>
-      <w:r>
+        <w:t xml:space="preserve">1.2.7 Thông báo thành công khi </w:t>
+      </w:r>
+      <w:r>
+        <w:rPr>
+          <w:b/>
+          <w:bCs/>
+        </w:rPr>
+        <w:t>tác nhân nhấn nút xác nhận.</w:t>
+      </w:r>
+    </w:p>
+    <w:p>
+      <w:r>
+        <w:rPr>
+          <w:noProof/>
+        </w:rPr>
         <w:drawing>
           <wp:inline distT="0" distB="0" distL="0" distR="0" wp14:anchorId="623B987A" wp14:editId="5544DC4C">
             <wp:extent cx="5943600" cy="3841750"/>
@@ -1941,84 +650,14 @@
           <w:bCs/>
         </w:rPr>
         <w:lastRenderedPageBreak/>
-        <w:t xml:space="preserve">1.2.8 Quay </w:t>
-      </w:r>
-      <w:proofErr w:type="spellStart"/>
-      <w:r>
-        <w:rPr>
-          <w:b/>
-          <w:bCs/>
-        </w:rPr>
-        <w:t>lại</w:t>
-      </w:r>
-      <w:proofErr w:type="spellEnd"/>
-      <w:r>
-        <w:rPr>
-          <w:b/>
-          <w:bCs/>
-        </w:rPr>
-        <w:t xml:space="preserve"> </w:t>
-      </w:r>
-      <w:proofErr w:type="spellStart"/>
-      <w:r>
-        <w:rPr>
-          <w:b/>
-          <w:bCs/>
-        </w:rPr>
-        <w:t>trang</w:t>
-      </w:r>
-      <w:proofErr w:type="spellEnd"/>
-      <w:r>
-        <w:rPr>
-          <w:b/>
-          <w:bCs/>
-        </w:rPr>
-        <w:t xml:space="preserve"> </w:t>
-      </w:r>
-      <w:proofErr w:type="spellStart"/>
-      <w:r>
-        <w:rPr>
-          <w:b/>
-          <w:bCs/>
-        </w:rPr>
-        <w:t>chủ</w:t>
-      </w:r>
-      <w:proofErr w:type="spellEnd"/>
-      <w:r>
-        <w:rPr>
-          <w:b/>
-          <w:bCs/>
-        </w:rPr>
-        <w:t xml:space="preserve"> import </w:t>
-      </w:r>
-      <w:proofErr w:type="spellStart"/>
-      <w:r>
-        <w:rPr>
-          <w:b/>
-          <w:bCs/>
-        </w:rPr>
-        <w:t>thông</w:t>
-      </w:r>
-      <w:proofErr w:type="spellEnd"/>
-      <w:r>
-        <w:rPr>
-          <w:b/>
-          <w:bCs/>
-        </w:rPr>
-        <w:t xml:space="preserve"> </w:t>
-      </w:r>
-      <w:proofErr w:type="gramStart"/>
-      <w:r>
-        <w:rPr>
-          <w:b/>
-          <w:bCs/>
-        </w:rPr>
-        <w:t>tin</w:t>
-      </w:r>
-      <w:proofErr w:type="gramEnd"/>
-    </w:p>
-    <w:p>
-      <w:r>
+        <w:t>1.2.8 Quay lại trang chủ import thông tin</w:t>
+      </w:r>
+    </w:p>
+    <w:p>
+      <w:r>
+        <w:rPr>
+          <w:noProof/>
+        </w:rPr>
         <w:drawing>
           <wp:inline distT="0" distB="0" distL="0" distR="0" wp14:anchorId="201F46FB" wp14:editId="13EFBBA7">
             <wp:extent cx="5943600" cy="3841750"/>

</xml_diff>